<commit_message>
Added 3 feature comparison
</commit_message>
<xml_diff>
--- a/report/ICS5110 - Applied Machine Learning.docx
+++ b/report/ICS5110 - Applied Machine Learning.docx
@@ -5617,29 +5617,31 @@
       </w:r>
     </w:p>
     <w:p>
+      <w:bookmarkStart w:id="11" w:name="_GoBack"/>
+      <w:bookmarkEnd w:id="11"/>
+    </w:p>
+    <w:p>
       <w:pPr>
         <w:pStyle w:val="Heading2"/>
         <w:rPr>
           <w:lang w:val="en-AU"/>
         </w:rPr>
       </w:pPr>
-      <w:bookmarkStart w:id="11" w:name="_Toc497056873"/>
+      <w:bookmarkStart w:id="12" w:name="_Toc497056873"/>
       <w:r>
         <w:rPr>
           <w:lang w:val="en-AU"/>
         </w:rPr>
         <w:t>SVM Experiment</w:t>
       </w:r>
-      <w:bookmarkEnd w:id="11"/>
-    </w:p>
-    <w:p>
-      <w:pPr>
-        <w:rPr>
-          <w:lang w:val="en-AU"/>
-        </w:rPr>
-      </w:pPr>
-      <w:bookmarkStart w:id="12" w:name="_GoBack"/>
       <w:bookmarkEnd w:id="12"/>
+    </w:p>
+    <w:p>
+      <w:pPr>
+        <w:rPr>
+          <w:lang w:val="en-AU"/>
+        </w:rPr>
+      </w:pPr>
     </w:p>
     <w:p>
       <w:pPr>
@@ -6186,7 +6188,17 @@
           <w:sz w:val="20"/>
           <w:szCs w:val="20"/>
         </w:rPr>
-        <w:t xml:space="preserve"> Available: https://commons.wikimedia.org/wiki/File:Svm_separating_hyperplanes</w:t>
+        <w:t xml:space="preserve"> Available: </w:t>
+      </w:r>
+      <w:r>
+        <w:rPr>
+          <w:rFonts w:ascii="Arial" w:hAnsi="Arial" w:cs="Arial"/>
+          <w:color w:val="000000"/>
+          <w:sz w:val="20"/>
+          <w:szCs w:val="20"/>
+        </w:rPr>
+        <w:lastRenderedPageBreak/>
+        <w:t>https://commons.wikimedia.org/wiki/File:Svm_separating_hyperplanes</w:t>
       </w:r>
       <w:proofErr w:type="gramStart"/>
       <w:r>
@@ -6239,7 +6251,6 @@
           <w:sz w:val="20"/>
           <w:szCs w:val="20"/>
         </w:rPr>
-        <w:lastRenderedPageBreak/>
         <w:t>[6]"The Kernel Trick", </w:t>
       </w:r>
       <w:r>
@@ -8878,7 +8889,7 @@
 </file>
 
 <file path=customXml/itemProps2.xml><?xml version="1.0" encoding="utf-8"?>
-<ds:datastoreItem xmlns:ds="http://schemas.openxmlformats.org/officeDocument/2006/customXml" ds:itemID="{417F991A-7CE8-4454-B8A5-67A30A3FC665}">
+<ds:datastoreItem xmlns:ds="http://schemas.openxmlformats.org/officeDocument/2006/customXml" ds:itemID="{CD94B297-6359-450F-950F-012FD3F34BF0}">
   <ds:schemaRefs>
     <ds:schemaRef ds:uri="http://schemas.openxmlformats.org/officeDocument/2006/bibliography"/>
   </ds:schemaRefs>

</xml_diff>